<commit_message>
with PocketDou in the moring
</commit_message>
<xml_diff>
--- a/Chapter10.docx
+++ b/Chapter10.docx
@@ -1920,16 +1920,7 @@
           <w:sz w:val="25"/>
           <w:szCs w:val="25"/>
         </w:rPr>
-        <w:t>Table 10-2. Relevancy using correlation</w:t>
-      </w:r>
-      <w:r>
-        <w:rPr>
-          <w:rFonts w:ascii="Serif" w:hAnsi="Serif"/>
-          <w:vanish w:val="0"/>
-          <w:sz w:val="25"/>
-          <w:szCs w:val="25"/>
-        </w:rPr>
-        <w:t xml:space="preserve"> </w:t>
+        <w:t xml:space="preserve">Table 10-2. Relevancy using correlation </w:t>
       </w:r>
       <w:r>
         <w:rPr>
@@ -3064,15 +3055,324 @@
         <w:rPr>
           <w:rFonts w:cs="Cambria"/>
         </w:rPr>
-        <w:t>以图10-5中我们的人脸识别为例，什么称之为ICA提取？嗯，与特征脸不一样，ICA算法需要提取脸、鼻子、眼睛和头发等各个特征。PCA和ICA是转换数据的有效手段，甚至可以更好的分析信息(见图10-7）。然后，我们可以使用这个更简洁的数据来补充我们的模型，使之相关的信息更加完善，这也将使我们的模型比一般的交叉验证更有效。</w:t>
-      </w:r>
-    </w:p>
-    <w:p>
-      <w:pPr>
-        <w:rPr>
-          <w:rFonts w:cs="Cambria" w:hint="eastAsia"/>
-        </w:rPr>
-      </w:pPr>
+        <w:t>以图10-5中我们的人脸识别为例，什么称之为ICA提取？嗯，与PCA只提取出特征脸不一样，ICA算法需要提取脸、鼻子、眼睛和头发等各个特征。PCA和ICA都是转换数据的有效手段，甚至可以更好的分析信息(见图10-7）。然后，我们可以使用这个更简洁的数据来补充我们的模型，使之相关的信息更加完善，这也将使我们的模型比一般的交叉验证更有效。</w:t>
+      </w:r>
+    </w:p>
+    <w:p>
+      <w:pPr>
+        <w:rPr>
+          <w:rFonts w:cs="Cambria"/>
+        </w:rPr>
+      </w:pPr>
+    </w:p>
+    <w:p>
+      <w:pPr>
+        <w:rPr>
+          <w:rFonts w:cs="Cambria"/>
+        </w:rPr>
+      </w:pPr>
+      <w:r>
+        <w:rPr>
+          <w:rFonts w:cs="Cambria"/>
+        </w:rPr>
+        <w:t>Figure 10-7. ICA extraction example</w:t>
+      </w:r>
+    </w:p>
+    <w:p>
+      <w:pPr>
+        <w:rPr>
+          <w:rFonts w:cs="Cambria"/>
+        </w:rPr>
+      </w:pPr>
+      <w:r>
+        <w:rPr>
+          <w:rFonts w:cs="Cambria"/>
+        </w:rPr>
+        <w:t>图 10-7 ICA 提取样例</w:t>
+      </w:r>
+    </w:p>
+    <w:p>
+      <w:pPr>
+        <w:rPr>
+          <w:rFonts w:cs="Cambria"/>
+        </w:rPr>
+      </w:pPr>
+    </w:p>
+    <w:p>
+      <w:pPr>
+        <w:rPr>
+          <w:rFonts w:cs="Cambria"/>
+        </w:rPr>
+      </w:pPr>
+      <w:r>
+        <w:rPr>
+          <w:rFonts w:cs="Cambria"/>
+        </w:rPr>
+        <w:t>Now that we know about feature transformation and feature selection, let’s discuss</w:t>
+      </w:r>
+    </w:p>
+    <w:p>
+      <w:pPr>
+        <w:rPr>
+          <w:rFonts w:cs="Cambria"/>
+        </w:rPr>
+      </w:pPr>
+      <w:r>
+        <w:rPr>
+          <w:rFonts w:cs="Cambria"/>
+        </w:rPr>
+        <w:t>what we can do in terms of better arguing for a classiciation or regression point.</w:t>
+      </w:r>
+    </w:p>
+    <w:p>
+      <w:pPr>
+        <w:rPr>
+          <w:rFonts w:cs="Cambria"/>
+        </w:rPr>
+      </w:pPr>
+      <w:r>
+        <w:rPr>
+          <w:rFonts w:cs="Cambria"/>
+        </w:rPr>
+        <w:t>现在我们已经了解了特征变换和特征选择，让我们讨论一下基于如何利用它们来改善我们的分类和回归模型</w:t>
+      </w:r>
+    </w:p>
+    <w:p>
+      <w:pPr>
+        <w:rPr>
+          <w:rFonts w:cs="Cambria"/>
+        </w:rPr>
+      </w:pPr>
+    </w:p>
+    <w:p>
+      <w:pPr>
+        <w:rPr>
+          <w:rFonts w:cs="Cambria"/>
+        </w:rPr>
+      </w:pPr>
+      <w:r>
+        <w:rPr>
+          <w:rFonts w:cs="Cambria"/>
+        </w:rPr>
+        <w:t>Ensemble Learning</w:t>
+      </w:r>
+    </w:p>
+    <w:p>
+      <w:pPr>
+        <w:rPr>
+          <w:rFonts w:cs="Cambria"/>
+        </w:rPr>
+      </w:pPr>
+      <w:r>
+        <w:rPr>
+          <w:rFonts w:cs="Cambria"/>
+        </w:rPr>
+        <w:t>集成学习</w:t>
+      </w:r>
+    </w:p>
+    <w:p>
+      <w:pPr>
+        <w:rPr>
+          <w:rFonts w:cs="Cambria"/>
+        </w:rPr>
+      </w:pPr>
+    </w:p>
+    <w:p>
+      <w:pPr>
+        <w:rPr>
+          <w:rFonts w:cs="Cambria"/>
+        </w:rPr>
+      </w:pPr>
+      <w:r>
+        <w:rPr>
+          <w:rFonts w:cs="Cambria"/>
+        </w:rPr>
+        <w:t>Up until this point we have discussed selecting dimensions as well as transforming</w:t>
+      </w:r>
+    </w:p>
+    <w:p>
+      <w:pPr>
+        <w:rPr>
+          <w:rFonts w:cs="Cambria"/>
+        </w:rPr>
+      </w:pPr>
+      <w:r>
+        <w:rPr>
+          <w:rFonts w:cs="Cambria"/>
+        </w:rPr>
+        <w:t>dimensions into new ones. Both of these approaches can be quite useful when</w:t>
+      </w:r>
+    </w:p>
+    <w:p>
+      <w:pPr>
+        <w:rPr>
+          <w:rFonts w:cs="Cambria"/>
+        </w:rPr>
+      </w:pPr>
+      <w:r>
+        <w:rPr>
+          <w:rFonts w:cs="Cambria"/>
+        </w:rPr>
+        <w:t>improving models or the data we are using. But there is yet another way of improving</w:t>
+      </w:r>
+    </w:p>
+    <w:p>
+      <w:pPr>
+        <w:rPr>
+          <w:rFonts w:cs="Cambria"/>
+        </w:rPr>
+      </w:pPr>
+      <w:r>
+        <w:rPr>
+          <w:rFonts w:cs="Cambria"/>
+        </w:rPr>
+        <w:t>our models: ensemble learning.</w:t>
+      </w:r>
+    </w:p>
+    <w:p>
+      <w:pPr>
+        <w:rPr>
+          <w:rFonts w:cs="Cambria"/>
+        </w:rPr>
+      </w:pPr>
+      <w:r>
+        <w:rPr>
+          <w:rFonts w:cs="Cambria"/>
+        </w:rPr>
+        <w:t>至此为止，我们已经讨论了维度选择以及维度变换。这两种方法对于改进模型或是正使用的数据集都是非常有用的。但还有另一种改进我们模型的方法：集成学习。</w:t>
+      </w:r>
+    </w:p>
+    <w:p>
+      <w:pPr>
+        <w:rPr>
+          <w:rFonts w:cs="Cambria"/>
+        </w:rPr>
+      </w:pPr>
+    </w:p>
+    <w:p>
+      <w:pPr>
+        <w:rPr>
+          <w:rFonts w:cs="Cambria"/>
+        </w:rPr>
+      </w:pPr>
+      <w:r>
+        <w:rPr>
+          <w:rFonts w:cs="Cambria"/>
+        </w:rPr>
+        <w:t>Ensemble learning is a simple concept: build multiple models and aggregate them</w:t>
+      </w:r>
+    </w:p>
+    <w:p>
+      <w:pPr>
+        <w:rPr>
+          <w:rFonts w:cs="Cambria"/>
+        </w:rPr>
+      </w:pPr>
+      <w:r>
+        <w:rPr>
+          <w:rFonts w:cs="Cambria"/>
+        </w:rPr>
+        <w:t>together. We have already encountered this with random forests in Chapter 5.</w:t>
+      </w:r>
+    </w:p>
+    <w:p>
+      <w:pPr>
+        <w:rPr>
+          <w:rFonts w:cs="Cambria"/>
+        </w:rPr>
+      </w:pPr>
+      <w:r>
+        <w:rPr>
+          <w:rFonts w:cs="Cambria"/>
+        </w:rPr>
+        <w:t>集成学习的概念非常简单：建立多个模型并将它们聚合在一起。其实我们在第5章讨论的随机森林就是集成学习的一种方式。</w:t>
+      </w:r>
+    </w:p>
+    <w:p>
+      <w:pPr>
+        <w:rPr>
+          <w:rFonts w:cs="Cambria"/>
+        </w:rPr>
+      </w:pPr>
+    </w:p>
+    <w:p>
+      <w:pPr>
+        <w:rPr>
+          <w:rFonts w:cs="Cambria"/>
+        </w:rPr>
+      </w:pPr>
+      <w:r>
+        <w:rPr>
+          <w:rFonts w:cs="Cambria"/>
+        </w:rPr>
+        <w:t>A common example of ensemble learning is actually weather. When you hear a forecast for the next week, you are most likely hearing an aggregation of multiple weather models. For instance, the European model (ECMWF) might predict rain and the US model (GFS) might not. Meterologists take both of these models and determine which one is most likely to hit and deliver that information during the evening news.</w:t>
+      </w:r>
+    </w:p>
+    <w:p>
+      <w:pPr>
+        <w:rPr>
+          <w:rFonts w:cs="Cambria"/>
+        </w:rPr>
+      </w:pPr>
+      <w:r>
+        <w:rPr>
+          <w:rFonts w:cs="Cambria"/>
+        </w:rPr>
+        <w:t>集成学习的一个常见例子是天气预报。当你听到下周的天气预报时，你很可能会听到多种天气模式的聚集结果。例如，欧洲模型（ECMWF）可以预测下周是否下雨而美国国家环境预报中心的全球预报系统模型（GFS）则可能做不到。气象学家综合考虑了这些模型后的预测结果，确定那些天气状况是最有可能出现的以后，就会在晚间新闻传递出来综合的信息。</w:t>
+      </w:r>
+    </w:p>
+    <w:p>
+      <w:pPr>
+        <w:rPr>
+          <w:rFonts w:cs="Cambria"/>
+        </w:rPr>
+      </w:pPr>
+    </w:p>
+    <w:p>
+      <w:pPr>
+        <w:rPr>
+          <w:rFonts w:cs="Cambria"/>
+        </w:rPr>
+      </w:pPr>
+      <w:r>
+        <w:rPr>
+          <w:rFonts w:cs="Cambria"/>
+        </w:rPr>
+        <w:t>译者注： ECMWF模型关注于未来24小时到7天内天气情况，GFS模型关注于未来1周到2周内的天气情况。</w:t>
+      </w:r>
+    </w:p>
+    <w:p>
+      <w:pPr>
+        <w:rPr>
+          <w:rFonts w:cs="Cambria"/>
+        </w:rPr>
+      </w:pPr>
+    </w:p>
+    <w:p>
+      <w:pPr>
+        <w:rPr>
+          <w:rFonts w:cs="Cambria"/>
+        </w:rPr>
+      </w:pPr>
+      <w:r>
+        <w:rPr>
+          <w:rFonts w:cs="Cambria"/>
+        </w:rPr>
+        <w:t>When aggregating multiple models, there are two general methods of ensemble learning: bagging, a naive method; and boosting, a more elegant one.</w:t>
+      </w:r>
+    </w:p>
+    <w:p>
+      <w:pPr>
+        <w:rPr>
+          <w:rFonts w:cs="Cambria" w:hint="eastAsia"/>
+        </w:rPr>
+      </w:pPr>
+      <w:r>
+        <w:rPr>
+          <w:rFonts w:cs="Cambria"/>
+        </w:rPr>
+        <w:t>当聚合多个模型时，通常有两种集成学习的方法：套袋法，一个简单的方法；拔靴法，一个更优雅的方法。</w:t>
+      </w:r>
       <w:bookmarkStart w:id="0" w:name="_GoBack"/>
       <w:bookmarkEnd w:id="0"/>
     </w:p>

</xml_diff>

<commit_message>
add in bed while PocketDou is sleeping
</commit_message>
<xml_diff>
--- a/Chapter10.docx
+++ b/Chapter10.docx
@@ -3364,17 +3364,984 @@
     <w:p>
       <w:pPr>
         <w:rPr>
-          <w:rFonts w:cs="Cambria" w:hint="eastAsia"/>
-        </w:rPr>
-      </w:pPr>
-      <w:r>
-        <w:rPr>
-          <w:rFonts w:cs="Cambria"/>
-        </w:rPr>
-        <w:t>当聚合多个模型时，通常有两种集成学习的方法：套袋法，一个简单的方法；拔靴法，一个更优雅的方法。</w:t>
+          <w:rFonts w:cs="Cambria"/>
+        </w:rPr>
+      </w:pPr>
+      <w:r>
+        <w:rPr>
+          <w:rFonts w:cs="Cambria"/>
+        </w:rPr>
+        <w:t>当聚合多个模型时，通常有两种集成学习的方法：自抽样法（Bagging），一个简单的方法；boosting，一个更优雅的方法。</w:t>
+      </w:r>
+    </w:p>
+    <w:p>
+      <w:pPr>
+        <w:rPr>
+          <w:rFonts w:cs="Cambria"/>
+        </w:rPr>
+      </w:pPr>
+    </w:p>
+    <w:p>
+      <w:pPr>
+        <w:rPr>
+          <w:rFonts w:cs="Cambria"/>
+        </w:rPr>
+      </w:pPr>
+      <w:r>
+        <w:rPr>
+          <w:rFonts w:cs="Cambria"/>
+        </w:rPr>
+        <w:t>注：boosting暂时用</w:t>
+      </w:r>
+    </w:p>
+    <w:p>
+      <w:pPr>
+        <w:rPr>
+          <w:rFonts w:cs="Cambria"/>
+        </w:rPr>
+      </w:pPr>
+      <w:r>
+        <w:rPr>
+          <w:rFonts w:cs="Cambria"/>
+        </w:rPr>
+        <w:t>Bagging</w:t>
+      </w:r>
+    </w:p>
+    <w:p>
+      <w:pPr>
+        <w:rPr>
+          <w:rFonts w:cs="Cambria"/>
+        </w:rPr>
+      </w:pPr>
+      <w:r>
+        <w:rPr>
+          <w:rFonts w:cs="Cambria"/>
+        </w:rPr>
+        <w:t>自抽样法</w:t>
+      </w:r>
+    </w:p>
+    <w:p>
+      <w:pPr>
+        <w:rPr>
+          <w:rFonts w:cs="Cambria"/>
+        </w:rPr>
+      </w:pPr>
+    </w:p>
+    <w:p>
+      <w:pPr>
+        <w:rPr>
+          <w:rFonts w:cs="Cambria"/>
+        </w:rPr>
+      </w:pPr>
+      <w:r>
+        <w:rPr>
+          <w:rFonts w:cs="Cambria"/>
+        </w:rPr>
+        <w:t>Bagging or bootstrap aggregation has been a very useful technique. The idea is simple: take a training set and generate new training sets off of it.</w:t>
+      </w:r>
+    </w:p>
+    <w:p>
+      <w:pPr>
+        <w:rPr>
+          <w:rFonts w:cs="Cambria"/>
+        </w:rPr>
+      </w:pPr>
+      <w:r>
+        <w:rPr>
+          <w:rFonts w:cs="Cambria"/>
+        </w:rPr>
+        <w:t>自抽样法(bagging,也是bootstrap aggregating的缩写)是一个非常有用的技术。这个想法很简单：每轮新的训练集从初始的训练集中随机生成出来。</w:t>
+      </w:r>
+    </w:p>
+    <w:p>
+      <w:pPr>
+        <w:rPr>
+          <w:rFonts w:cs="Cambria"/>
+        </w:rPr>
+      </w:pPr>
+    </w:p>
+    <w:p>
+      <w:pPr>
+        <w:rPr>
+          <w:rFonts w:cs="Cambria"/>
+        </w:rPr>
+      </w:pPr>
+      <w:r>
+        <w:rPr>
+          <w:rFonts w:cs="Cambria"/>
+        </w:rPr>
+        <w:t>Let’s say we have a training set of data that is 1,000 items long and we split that into 50 training sets of 100 a piece. (Because we sample with replacement, these 50 training sets will overlap, which is okay as long as they are unique.) From here we could feed this into 50 different models.</w:t>
+      </w:r>
+    </w:p>
+    <w:p>
+      <w:pPr>
+        <w:rPr>
+          <w:rFonts w:cs="Cambria"/>
+        </w:rPr>
+      </w:pPr>
+      <w:r>
+        <w:rPr>
+          <w:rFonts w:cs="Cambria"/>
+        </w:rPr>
+        <w:t>假设总的训练集包含1000个项目数据，我们把它分成50轮训练集，每组100个数据。（因为我们允许样本数据在某个训练集中出现多次，因此这50个训练集将可能交叉使用部分数据，但是这不会影响我们的结果，只要每个训练集之间是独一无二的即可）然后将这些训练集供给50个不同的模型。</w:t>
+      </w:r>
+    </w:p>
+    <w:p>
+      <w:pPr>
+        <w:rPr>
+          <w:rFonts w:cs="Cambria"/>
+        </w:rPr>
+      </w:pPr>
+    </w:p>
+    <w:p>
+      <w:pPr>
+        <w:rPr>
+          <w:rFonts w:cs="Cambria"/>
+        </w:rPr>
+      </w:pPr>
+      <w:r>
+        <w:rPr>
+          <w:rFonts w:cs="Cambria"/>
+        </w:rPr>
+        <w:t>Now at this point we have 50 different models telling us 50 different answers. Like the weather report just mentioned, we can either find the one we like the most or do something simpler, like average all of them.</w:t>
+      </w:r>
+    </w:p>
+    <w:p>
+      <w:pPr>
+        <w:rPr>
+          <w:rFonts w:cs="Cambria"/>
+        </w:rPr>
+      </w:pPr>
+      <w:r>
+        <w:rPr>
+          <w:rFonts w:cs="Cambria"/>
+        </w:rPr>
+        <w:t>现在，我们就拥有有50种不同的模型以及50个不同的答案。就像刚才提到的天气报告一样，我们从中挑取出最喜欢的那个答案或者简单的在所有答案中求取均值。</w:t>
+      </w:r>
+    </w:p>
+    <w:p>
+      <w:pPr>
+        <w:rPr>
+          <w:rFonts w:cs="Cambria"/>
+        </w:rPr>
+      </w:pPr>
+    </w:p>
+    <w:p>
+      <w:pPr>
+        <w:rPr>
+          <w:rFonts w:cs="Cambria"/>
+        </w:rPr>
+      </w:pPr>
+      <w:r>
+        <w:rPr>
+          <w:rFonts w:cs="Cambria"/>
+        </w:rPr>
+        <w:t>This is what bootstrap aggregating does: it averages all of the models to yield the average result off of the same training set. The amazing thing about bagging is that in practice it ends up improving models substantially because it has a tendency to remove some of the outliers.</w:t>
+      </w:r>
+    </w:p>
+    <w:p>
+      <w:pPr>
+        <w:rPr>
+          <w:rFonts w:cs="Cambria"/>
+        </w:rPr>
+      </w:pPr>
+      <w:r>
+        <w:rPr>
+          <w:rFonts w:cs="Cambria"/>
+        </w:rPr>
+        <w:t>这就是自抽样法所做的事情：它平均了所有的模型所产生的结果，这些训练数据都来自同一个训练集。关于自抽样法的神奇之处在于模型最终得到了改进，因为它去除了一些异常值倾向的数据。</w:t>
+      </w:r>
+    </w:p>
+    <w:p>
+      <w:pPr>
+        <w:rPr>
+          <w:rFonts w:cs="Cambria"/>
+        </w:rPr>
+      </w:pPr>
+    </w:p>
+    <w:p>
+      <w:pPr>
+        <w:rPr>
+          <w:rFonts w:cs="Cambria"/>
+        </w:rPr>
+      </w:pPr>
+      <w:r>
+        <w:rPr>
+          <w:rFonts w:cs="Cambria"/>
+        </w:rPr>
+        <w:t>But should we stop here? Bagging seems like a bit of a lucky trick and also not very elegant. Another ensemble learning tool is even more powerful: boosting.</w:t>
+      </w:r>
+    </w:p>
+    <w:p>
+      <w:pPr>
+        <w:rPr>
+          <w:rFonts w:cs="Cambria"/>
+        </w:rPr>
+      </w:pPr>
+      <w:r>
+        <w:rPr>
+          <w:rFonts w:cs="Cambria"/>
+        </w:rPr>
+        <w:t>但我们的讨论该到此为止吗？自抽样法似乎有点幸运的把戏，而且也不是很优雅。下面我们来介绍另一个更强大的集成学习工具：促进法（boosting）。</w:t>
+      </w:r>
+    </w:p>
+    <w:p>
+      <w:pPr>
+        <w:rPr>
+          <w:rFonts w:cs="Cambria"/>
+        </w:rPr>
+      </w:pPr>
+    </w:p>
+    <w:p>
+      <w:pPr>
+        <w:rPr>
+          <w:rFonts w:cs="Cambria"/>
+        </w:rPr>
+      </w:pPr>
+      <w:r>
+        <w:rPr>
+          <w:rFonts w:cs="Cambria"/>
+        </w:rPr>
+        <w:t>Boosting</w:t>
+      </w:r>
+    </w:p>
+    <w:p>
+      <w:pPr>
+        <w:rPr>
+          <w:rFonts w:cs="Cambria"/>
+        </w:rPr>
+      </w:pPr>
+      <w:r>
+        <w:rPr>
+          <w:rFonts w:cs="Cambria"/>
+        </w:rPr>
+        <w:t>促进法</w:t>
+      </w:r>
+    </w:p>
+    <w:p>
+      <w:pPr>
+        <w:rPr>
+          <w:rFonts w:cs="Cambria"/>
+        </w:rPr>
+      </w:pPr>
+    </w:p>
+    <w:p>
+      <w:pPr>
+        <w:rPr>
+          <w:rFonts w:cs="Cambria"/>
+        </w:rPr>
+      </w:pPr>
+      <w:r>
+        <w:rPr>
+          <w:rFonts w:cs="Cambria"/>
+        </w:rPr>
+        <w:t>Instead of splitting training data into multiple data models, we can use another</w:t>
+      </w:r>
+    </w:p>
+    <w:p>
+      <w:pPr>
+        <w:rPr>
+          <w:rFonts w:cs="Cambria"/>
+        </w:rPr>
+      </w:pPr>
+      <w:r>
+        <w:rPr>
+          <w:rFonts w:cs="Cambria"/>
+        </w:rPr>
+        <w:t>method like boosting to optimize the best weighting scheme for a training set.</w:t>
+      </w:r>
+    </w:p>
+    <w:p>
+      <w:pPr>
+        <w:rPr>
+          <w:rFonts w:cs="Cambria"/>
+        </w:rPr>
+      </w:pPr>
+      <w:r>
+        <w:rPr>
+          <w:rFonts w:cs="Cambria"/>
+        </w:rPr>
+        <w:t>与之前将训练数据分割成多个数据模型不同，我们可以使用另一个称之为促进法(Boosting)的方案来优化训练集中的最佳加权方案。</w:t>
+      </w:r>
+    </w:p>
+    <w:p>
+      <w:pPr>
+        <w:rPr>
+          <w:rFonts w:cs="Cambria"/>
+        </w:rPr>
+      </w:pPr>
+    </w:p>
+    <w:p>
+      <w:pPr>
+        <w:rPr>
+          <w:rFonts w:cs="Cambria"/>
+        </w:rPr>
+      </w:pPr>
+      <w:r>
+        <w:rPr>
+          <w:rFonts w:cs="Cambria"/>
+        </w:rPr>
+        <w:t>Given a binary classification model like SVMs, decision trees, Naive Bayesian Classifiers, or others, we can boost the training data to actually improve the results.</w:t>
+      </w:r>
+    </w:p>
+    <w:p>
+      <w:pPr>
+        <w:rPr>
+          <w:rFonts w:cs="Cambria"/>
+        </w:rPr>
+      </w:pPr>
+      <w:r>
+        <w:rPr>
+          <w:rFonts w:cs="Cambria"/>
+        </w:rPr>
+        <w:t>给定一个二进制的分类模型，如支持向量机(SVMs)，决策树，朴素贝叶斯分类器，或其它的模型，我们都可以提高训练数据的质量并改善其结果。</w:t>
+      </w:r>
+    </w:p>
+    <w:p>
+      <w:pPr>
+        <w:rPr>
+          <w:rFonts w:cs="Cambria"/>
+        </w:rPr>
+      </w:pPr>
+    </w:p>
+    <w:p>
+      <w:pPr>
+        <w:rPr>
+          <w:rFonts w:cs="Cambria"/>
+        </w:rPr>
+      </w:pPr>
+      <w:r>
+        <w:rPr>
+          <w:rFonts w:cs="Cambria"/>
+        </w:rPr>
+        <w:t>Assuming that you have a similar training set to what we just described with 1,000 data points, we usually operate under the premise that all data points are important or that they are of equal importance. Boosting takes the same idea and starts with the assumption that all data points are equal. But we intuitively know that not all training points are the same. What if we were able to optimally weight each input based on what is most relevant?</w:t>
+      </w:r>
+    </w:p>
+    <w:p>
+      <w:pPr>
+        <w:rPr>
+          <w:rFonts w:cs="Cambria"/>
+        </w:rPr>
+      </w:pPr>
+      <w:r>
+        <w:rPr>
+          <w:rFonts w:cs="Cambria"/>
+        </w:rPr>
+        <w:t xml:space="preserve">假设你有一个训练集，正如我们刚才所描述的1000个数据点。我们通常操作的假设前提是：所有的数据点都很重要，或他们是同等重要的。基于同样的想法，并开始假设所有的数据点都是平等的。但是直觉告诉我们：并非所有的训练点都是同等重要的。如果我们能够根据每一个训练点的相关权重来优化每一次输入会怎样呢？ </w:t>
+      </w:r>
+    </w:p>
+    <w:p>
+      <w:pPr>
+        <w:rPr>
+          <w:rFonts w:cs="Cambria"/>
+        </w:rPr>
+      </w:pPr>
+    </w:p>
+    <w:p>
+      <w:pPr>
+        <w:rPr>
+          <w:rFonts w:cs="Cambria"/>
+        </w:rPr>
+      </w:pPr>
+      <w:r>
+        <w:rPr>
+          <w:rFonts w:cs="Cambria"/>
+        </w:rPr>
+        <w:t>That is what boosting aims to do. Many algorithms can do boosting but the most popular is AdaBoost.</w:t>
+      </w:r>
+    </w:p>
+    <w:p>
+      <w:pPr>
+        <w:rPr>
+          <w:rFonts w:cs="Cambria"/>
+        </w:rPr>
+      </w:pPr>
+      <w:r>
+        <w:rPr>
+          <w:rFonts w:cs="Cambria"/>
+        </w:rPr>
+        <w:t>这正是促进法的目标。许多算法都能达到这个目的，但目前最流行的是AdaBoost。</w:t>
+      </w:r>
+    </w:p>
+    <w:p>
+      <w:pPr>
+        <w:rPr>
+          <w:rFonts w:cs="Cambria"/>
+        </w:rPr>
+      </w:pPr>
+    </w:p>
+    <w:p>
+      <w:pPr>
+        <w:rPr>
+          <w:rFonts w:cs="Cambria"/>
+        </w:rPr>
+      </w:pPr>
+      <w:r>
+        <w:rPr>
+          <w:rFonts w:cs="Cambria"/>
+        </w:rPr>
+        <w:t>To use AdaBoost we first need to fix up the training data just a bit. There is a requirement that all training data answers are either 1 or –1. So, for instance, with spam classification we would say that spam is 1 and not spam is –1. Once we have changed our data to reflect that, we can introduce a special error function:</w:t>
+      </w:r>
+    </w:p>
+    <w:p>
+      <w:pPr>
+        <w:rPr>
+          <w:rFonts w:cs="Cambria"/>
+        </w:rPr>
+      </w:pPr>
+      <w:r>
+        <w:rPr>
+          <w:rFonts w:cs="Cambria"/>
+        </w:rPr>
+        <w:t xml:space="preserve">要使用AdaBoost，我们首先需要修改一下训练数据集。因为这个方法的前提就是要求所有的训练数据答案要么是1要么是- 1。因此，以垃圾邮件分类为例，我们会说，垃圾邮件是1，而不是垃圾邮件是- 1。一旦我们修改了数据集之后，就可以引入一个特殊的误差函数： </w:t>
+      </w:r>
+    </w:p>
+    <w:p>
+      <w:pPr>
+        <w:rPr>
+          <w:rFonts w:cs="Cambria"/>
+        </w:rPr>
+      </w:pPr>
+    </w:p>
+    <w:p>
+      <w:pPr>
+        <w:rPr>
+          <w:rFonts w:cs="Cambria"/>
+          <w:b/>
+          <w:bCs/>
+        </w:rPr>
+      </w:pPr>
+      <w:r>
+        <w:rPr>
+          <w:rFonts w:cs="Cambria"/>
+          <w:b/>
+          <w:bCs/>
+        </w:rPr>
+        <w:t>此处有一公式</w:t>
+      </w:r>
+    </w:p>
+    <w:p>
+      <w:pPr>
+        <w:rPr>
+          <w:rFonts w:cs="Cambria"/>
+        </w:rPr>
+      </w:pPr>
+    </w:p>
+    <w:p>
+      <w:pPr>
+        <w:rPr>
+          <w:rFonts w:cs="Cambria"/>
+        </w:rPr>
+      </w:pPr>
+      <w:r>
+        <w:rPr>
+          <w:rFonts w:cs="Cambria"/>
+        </w:rPr>
+        <w:t>This function is quite interesting. Table 10-4 shows all four cases.</w:t>
+      </w:r>
+    </w:p>
+    <w:p>
+      <w:pPr>
+        <w:rPr>
+          <w:rFonts w:cs="Cambria"/>
+        </w:rPr>
+      </w:pPr>
+      <w:r>
+        <w:rPr>
+          <w:rFonts w:cs="Cambria"/>
+        </w:rPr>
+        <w:t>这个公式很有意思。表10-4显示了所有的4种用例</w:t>
+      </w:r>
+    </w:p>
+    <w:p>
+      <w:pPr>
+        <w:rPr>
+          <w:rFonts w:cs="Cambria"/>
+        </w:rPr>
+      </w:pPr>
+    </w:p>
+    <w:p>
+      <w:pPr>
+        <w:rPr>
+          <w:rFonts w:cs="Cambria"/>
+        </w:rPr>
+      </w:pPr>
+      <w:r>
+        <w:rPr>
+          <w:rFonts w:cs="Cambria"/>
+        </w:rPr>
+        <w:t>Table 10-4. Error function in all cases</w:t>
+      </w:r>
+    </w:p>
+    <w:p>
+      <w:pPr>
+        <w:rPr>
+          <w:rFonts w:cs="Cambria"/>
+        </w:rPr>
+      </w:pPr>
+      <w:r>
+        <w:rPr>
+          <w:rFonts w:cs="Cambria"/>
+        </w:rPr>
+        <w:t>表10-4 误差公式的所有用例</w:t>
+      </w:r>
+    </w:p>
+    <w:p>
+      <w:pPr>
+        <w:rPr>
+          <w:rFonts w:cs="Cambria"/>
+        </w:rPr>
+      </w:pPr>
+    </w:p>
+    <w:p>
+      <w:pPr>
+        <w:rPr>
+          <w:rFonts w:cs="Cambria"/>
+        </w:rPr>
+      </w:pPr>
+      <w:r>
+        <w:rPr>
+          <w:rFonts w:cs="Cambria"/>
+        </w:rPr>
+        <w:t>As you can see, when f(x) and y equal, the error rate is minimal, but when they are</w:t>
+      </w:r>
+    </w:p>
+    <w:p>
+      <w:pPr>
+        <w:rPr>
+          <w:rFonts w:cs="Cambria"/>
+        </w:rPr>
+      </w:pPr>
+      <w:r>
+        <w:rPr>
+          <w:rFonts w:cs="Cambria"/>
+        </w:rPr>
+        <w:t>not the same it is much higher.</w:t>
+      </w:r>
+    </w:p>
+    <w:p>
+      <w:pPr>
+        <w:rPr>
+          <w:rFonts w:cs="Cambria"/>
+        </w:rPr>
+      </w:pPr>
+      <w:r>
+        <w:rPr>
+          <w:rFonts w:cs="Cambria"/>
+        </w:rPr>
+        <w:t>正如你所看到的，当f（x）和y相等时，错误率是最小的，当它们不一样时，错误率就高得多。</w:t>
+      </w:r>
+    </w:p>
+    <w:p>
+      <w:pPr>
+        <w:rPr>
+          <w:rFonts w:cs="Cambria"/>
+        </w:rPr>
+      </w:pPr>
+      <w:r>
+        <w:rPr>
+          <w:rFonts w:cs="Cambria"/>
+        </w:rPr>
+        <w:t>From here we can iterate through a number of iterations and descend on a better</w:t>
+      </w:r>
+    </w:p>
+    <w:p>
+      <w:pPr>
+        <w:rPr>
+          <w:rFonts w:cs="Cambria"/>
+        </w:rPr>
+      </w:pPr>
+      <w:r>
+        <w:rPr>
+          <w:rFonts w:cs="Cambria"/>
+        </w:rPr>
+        <w:t>weighting scheme using this algorithm:</w:t>
+      </w:r>
+    </w:p>
+    <w:p>
+      <w:pPr>
+        <w:rPr>
+          <w:rFonts w:cs="Cambria"/>
+        </w:rPr>
+      </w:pPr>
+      <w:r>
+        <w:rPr>
+          <w:rFonts w:cs="Cambria"/>
+        </w:rPr>
+        <w:t xml:space="preserve">因此，我们可以使用该算法通过一系列的迭代和梯度下降获得一个更好的加权方案： </w:t>
+      </w:r>
+    </w:p>
+    <w:p>
+      <w:pPr>
+        <w:rPr>
+          <w:rFonts w:cs="Cambria"/>
+        </w:rPr>
+      </w:pPr>
+    </w:p>
+    <w:p>
+      <w:pPr>
+        <w:rPr>
+          <w:rFonts w:cs="Cambria" w:hint="eastAsia"/>
+        </w:rPr>
+      </w:pPr>
+      <w:r>
+        <w:rPr>
+          <w:rFonts w:cs="Cambria" w:hint="eastAsia"/>
+        </w:rPr>
+        <w:t>Choose a hypothesis function (either SVMs, Naive Bayesian Classifiers, or some</w:t>
+        <w:tab/>
+        <w:t>thing else)</w:t>
+      </w:r>
+    </w:p>
+    <w:p>
+      <w:pPr>
+        <w:rPr>
+          <w:rFonts w:cs="Cambria"/>
+        </w:rPr>
+      </w:pPr>
+      <w:r>
+        <w:rPr>
+          <w:rFonts w:cs="Cambria"/>
+        </w:rPr>
+        <w:t>选择一个假设函数（无论是支持向量机SVMs，朴素贝叶斯分类器，或是其他的）</w:t>
+      </w:r>
+    </w:p>
+    <w:p>
+      <w:pPr>
+        <w:rPr>
+          <w:rFonts w:cs="Cambria" w:hint="eastAsia"/>
+        </w:rPr>
+      </w:pPr>
+    </w:p>
+    <w:p>
+      <w:pPr>
+        <w:rPr>
+          <w:rFonts w:cs="Cambria"/>
+        </w:rPr>
+      </w:pPr>
+      <w:r>
+        <w:rPr>
+          <w:rFonts w:cs="Cambria" w:hint="eastAsia"/>
+        </w:rPr>
+        <w:t>—Using that hypothesis, sum up the weights of points that were miss</w:t>
+      </w:r>
+      <w:r>
+        <w:rPr>
+          <w:rFonts w:cs="Cambria"/>
+        </w:rPr>
+        <w:t xml:space="preserve"> </w:t>
+      </w:r>
+      <w:r>
+        <w:rPr>
+          <w:rFonts w:cs="Cambria" w:hint="eastAsia"/>
+        </w:rPr>
+        <w:t>classified:</w:t>
+      </w:r>
+    </w:p>
+    <w:p>
+      <w:pPr>
+        <w:rPr>
+          <w:rFonts w:cs="Cambria"/>
+        </w:rPr>
+      </w:pPr>
+      <w:r>
+        <w:rPr>
+          <w:rFonts w:cs="Cambria"/>
+        </w:rPr>
+        <w:t>-基于该假设函数，加和所有的错误分类的权重点：</w:t>
+      </w:r>
+    </w:p>
+    <w:p>
+      <w:pPr>
+        <w:rPr>
+          <w:rFonts w:cs="Cambria" w:hint="eastAsia"/>
+        </w:rPr>
+      </w:pPr>
+    </w:p>
+    <w:p>
+      <w:pPr>
+        <w:rPr>
+          <w:rFonts w:cs="Cambria" w:hint="eastAsia"/>
+        </w:rPr>
+      </w:pPr>
+      <w:r>
+        <w:rPr>
+          <w:rFonts w:cs="Cambria"/>
+        </w:rPr>
+        <w:t>注:此处有一公式</w:t>
+      </w:r>
+    </w:p>
+    <w:p>
+      <w:pPr>
+        <w:rPr>
+          <w:rFonts w:cs="Cambria"/>
+        </w:rPr>
+      </w:pPr>
+      <w:r>
+        <w:rPr>
+          <w:rFonts w:cs="Cambria" w:hint="eastAsia"/>
+        </w:rPr>
+        <w:t>—Choose a learning rate based on the error rate:</w:t>
+      </w:r>
+    </w:p>
+    <w:p>
+      <w:pPr>
+        <w:rPr>
+          <w:rFonts w:cs="Cambria"/>
+        </w:rPr>
+      </w:pPr>
+      <w:r>
+        <w:rPr>
+          <w:rFonts w:cs="Cambria"/>
+        </w:rPr>
+        <w:t xml:space="preserve">-基于错误率计算学习率： </w:t>
+      </w:r>
+    </w:p>
+    <w:p>
+      <w:pPr>
+        <w:rPr>
+          <w:rFonts w:cs="Cambria"/>
+        </w:rPr>
+      </w:pPr>
+    </w:p>
+    <w:p>
+      <w:pPr>
+        <w:rPr>
+          <w:rFonts w:cs="Cambria"/>
+        </w:rPr>
+      </w:pPr>
+      <w:r>
+        <w:rPr>
+          <w:rFonts w:cs="Cambria"/>
+        </w:rPr>
+        <w:t>Add to the ensemble:</w:t>
+      </w:r>
+    </w:p>
+    <w:p>
+      <w:pPr>
+        <w:rPr>
+          <w:rFonts w:cs="Cambria"/>
+        </w:rPr>
+      </w:pPr>
+      <w:r>
+        <w:rPr>
+          <w:rFonts w:cs="Cambria"/>
+        </w:rPr>
+        <w:t>添加到全局函数：</w:t>
+      </w:r>
+    </w:p>
+    <w:p>
+      <w:pPr>
+        <w:rPr>
+          <w:rFonts w:cs="Cambria" w:hint="eastAsia"/>
+        </w:rPr>
+      </w:pPr>
+      <w:r>
+        <w:rPr>
+          <w:rFonts w:cs="Cambria"/>
+        </w:rPr>
+        <w:t>注:此处有一公式</w:t>
+      </w:r>
+    </w:p>
+    <w:p>
+      <w:pPr>
+        <w:rPr>
+          <w:rFonts w:cs="Cambria"/>
+        </w:rPr>
+      </w:pPr>
+    </w:p>
+    <w:p>
+      <w:pPr>
+        <w:rPr>
+          <w:rFonts w:cs="Cambria"/>
+        </w:rPr>
+      </w:pPr>
+      <w:r>
+        <w:rPr>
+          <w:rFonts w:cs="Cambria"/>
+        </w:rPr>
+        <w:t>Update weights:</w:t>
+      </w:r>
+    </w:p>
+    <w:p>
+      <w:pPr>
+        <w:rPr>
+          <w:rFonts w:cs="Cambria"/>
+        </w:rPr>
+      </w:pPr>
+      <w:r>
+        <w:rPr>
+          <w:rFonts w:cs="Cambria"/>
+        </w:rPr>
+        <w:t>更新权重：</w:t>
+      </w:r>
+    </w:p>
+    <w:p>
+      <w:pPr>
+        <w:rPr>
+          <w:rFonts w:cs="Cambria" w:hint="eastAsia"/>
+        </w:rPr>
+      </w:pPr>
+      <w:r>
+        <w:rPr>
+          <w:rFonts w:cs="Cambria"/>
+        </w:rPr>
+        <w:t>注:此处有一公式</w:t>
+      </w:r>
+    </w:p>
+    <w:p>
+      <w:pPr>
+        <w:rPr>
+          <w:rFonts w:cs="Cambria"/>
+        </w:rPr>
+      </w:pPr>
+    </w:p>
+    <w:p>
+      <w:pPr>
+        <w:rPr>
+          <w:rFonts w:cs="Cambria"/>
+        </w:rPr>
+      </w:pPr>
+      <w:r>
+        <w:rPr>
+          <w:rFonts w:cs="Cambria"/>
+        </w:rPr>
+        <w:t>for all weights</w:t>
+      </w:r>
+    </w:p>
+    <w:p>
+      <w:pPr>
+        <w:rPr>
+          <w:rFonts w:cs="Cambria"/>
+        </w:rPr>
+      </w:pPr>
+      <w:r>
+        <w:rPr>
+          <w:rFonts w:cs="Cambria"/>
+        </w:rPr>
+        <w:t>此处应更新所有的权重</w:t>
+      </w:r>
+    </w:p>
+    <w:p>
+      <w:pPr>
+        <w:rPr>
+          <w:rFonts w:cs="Cambria"/>
+        </w:rPr>
+      </w:pPr>
+    </w:p>
+    <w:p>
+      <w:pPr>
+        <w:rPr>
+          <w:rFonts w:cs="Cambria"/>
+        </w:rPr>
+      </w:pPr>
+      <w:r>
+        <w:rPr>
+          <w:rFonts w:cs="Cambria"/>
+        </w:rPr>
+        <w:t>Renormalize weights by making sure they add up to 1</w:t>
+      </w:r>
+    </w:p>
+    <w:p>
+      <w:pPr>
+        <w:rPr>
+          <w:rFonts w:cs="Cambria"/>
+        </w:rPr>
+      </w:pPr>
+      <w:r>
+        <w:rPr>
+          <w:rFonts w:cs="Cambria"/>
+        </w:rPr>
+        <w:t>归一化权重并确定所有的权重总和为1</w:t>
+      </w:r>
+    </w:p>
+    <w:p>
+      <w:pPr>
+        <w:rPr>
+          <w:rFonts w:cs="Cambria"/>
+        </w:rPr>
+      </w:pPr>
+    </w:p>
+    <w:p>
+      <w:pPr>
+        <w:rPr>
+          <w:rFonts w:cs="Cambria"/>
+        </w:rPr>
+      </w:pPr>
+      <w:r>
+        <w:rPr>
+          <w:rFonts w:cs="Cambria"/>
+        </w:rPr>
+        <w:t>What this does is converge on the best possible weighting scheme for the training</w:t>
+      </w:r>
+    </w:p>
+    <w:p>
+      <w:pPr>
+        <w:rPr>
+          <w:rFonts w:cs="Cambria"/>
+        </w:rPr>
+      </w:pPr>
+      <w:r>
+        <w:rPr>
+          <w:rFonts w:cs="Cambria"/>
+        </w:rPr>
+        <w:t>data. It can be shown that this is a minimization problem over a convex set of functions.</w:t>
+      </w:r>
+    </w:p>
+    <w:p>
+      <w:pPr>
+        <w:rPr>
+          <w:rFonts w:cs="Cambria"/>
+        </w:rPr>
+      </w:pPr>
+    </w:p>
+    <w:p>
+      <w:pPr>
+        <w:rPr>
+          <w:rFonts w:cs="Cambria"/>
+        </w:rPr>
+      </w:pPr>
+      <w:r>
+        <w:rPr>
+          <w:rFonts w:cs="Cambria"/>
+        </w:rPr>
+        <w:t xml:space="preserve">译者注：凸函数集参见https://en.wikipedia.org/wiki/Convex_set </w:t>
       </w:r>
       <w:bookmarkStart w:id="0" w:name="_GoBack"/>
       <w:bookmarkEnd w:id="0"/>
+    </w:p>
+    <w:p>
+      <w:pPr>
+        <w:rPr>
+          <w:rFonts w:cs="Cambria"/>
+        </w:rPr>
+      </w:pPr>
+    </w:p>
+    <w:p>
+      <w:pPr>
+        <w:rPr>
+          <w:rFonts w:cs="Cambria"/>
+        </w:rPr>
+      </w:pPr>
+      <w:r>
+        <w:rPr>
+          <w:rFonts w:cs="Cambria"/>
+        </w:rPr>
+        <w:t>This meta-heuristic can be excellent at improving results that are mediocre from any</w:t>
+      </w:r>
+    </w:p>
+    <w:p>
+      <w:pPr>
+        <w:rPr>
+          <w:rFonts w:cs="Cambria" w:hint="eastAsia"/>
+        </w:rPr>
+      </w:pPr>
+      <w:r>
+        <w:rPr>
+          <w:rFonts w:cs="Cambria"/>
+        </w:rPr>
+        <w:t>weak classifier like Naive Bayesian Classification or others like decision trees.</w:t>
+      </w:r>
     </w:p>
     <w:sectPr>
       <w:pgSz w:w="12240" w:h="15840"/>

</xml_diff>

<commit_message>
finished leisi wo le ...
</commit_message>
<xml_diff>
--- a/Chapter10.docx
+++ b/Chapter10.docx
@@ -118,7 +118,52 @@
         <w:rPr>
           <w:rFonts w:hint="eastAsia"/>
         </w:rPr>
-        <w:t>关于如何改进一个已知的简单模型的机器学习算法，比如贝叶斯分类器、SVMs支持向量机等等，我们将在这章从以下4个方面进行探讨如何改进：</w:t>
+        <w:t>关于如何改进一个已知的简单模型的机器学习算法，比如贝叶斯分类器、支持向量机</w:t>
+      </w:r>
+      <w:r>
+        <w:t>(</w:t>
+      </w:r>
+      <w:r>
+        <w:rPr>
+          <w:rFonts w:hint="eastAsia"/>
+        </w:rPr>
+        <w:t>SVMs</w:t>
+      </w:r>
+      <w:r>
+        <w:t>)或是其他算法</w:t>
+      </w:r>
+      <w:r>
+        <w:rPr>
+          <w:rFonts w:hint="eastAsia"/>
+        </w:rPr>
+        <w:t>，我们将在</w:t>
+      </w:r>
+      <w:r>
+        <w:t>本</w:t>
+      </w:r>
+      <w:r>
+        <w:rPr>
+          <w:rFonts w:hint="eastAsia"/>
+        </w:rPr>
+        <w:t>章从以下</w:t>
+      </w:r>
+      <w:r>
+        <w:t>四</w:t>
+      </w:r>
+      <w:r>
+        <w:rPr>
+          <w:rFonts w:hint="eastAsia"/>
+        </w:rPr>
+        <w:t>个方面进行如何改进</w:t>
+      </w:r>
+      <w:r>
+        <w:t>的探讨</w:t>
+      </w:r>
+      <w:r>
+        <w:rPr>
+          <w:rFonts w:hint="eastAsia"/>
+        </w:rPr>
+        <w:t>：</w:t>
       </w:r>
     </w:p>
     <w:p>
@@ -243,7 +288,16 @@
         <w:rPr>
           <w:rFonts w:hint="eastAsia"/>
         </w:rPr>
-        <w:t>我将分别概述这些优化方法的好处，总的来说，这些方法的目的都是为了减少数据间的耦合相关性，降低数据维度，并减少校正级联和数据变化的敏感性。</w:t>
+        <w:t>我将分别概述这些优化方法的好处</w:t>
+      </w:r>
+      <w:r>
+        <w:t>。</w:t>
+      </w:r>
+      <w:r>
+        <w:rPr>
+          <w:rFonts w:hint="eastAsia"/>
+        </w:rPr>
+        <w:t>总的来说，这些方法都是为了减少数据间的耦合相关性，降低数据维度，并减少校正级联和数据变化的敏感性。</w:t>
       </w:r>
     </w:p>
     <w:p>
@@ -265,16 +319,11 @@
     </w:p>
     <w:p/>
     <w:p>
-      <w:pPr>
-        <w:rPr>
-          <w:rFonts w:hint="eastAsia"/>
-        </w:rPr>
-      </w:pPr>
-      <w:r>
-        <w:rPr>
-          <w:rFonts w:hint="eastAsia"/>
-        </w:rPr>
-        <w:t>每个方法都有各自的优点和缺点，因此都有其特定的使用场景。</w:t>
+      <w:r>
+        <w:rPr>
+          <w:rFonts w:hint="eastAsia"/>
+        </w:rPr>
+        <w:t>每个方法都有各自的优缺点，都有其特定的使用场景。</w:t>
       </w:r>
       <w:r>
         <w:t>如果是</w:t>
@@ -292,7 +341,16 @@
         <w:rPr>
           <w:rFonts w:hint="eastAsia"/>
         </w:rPr>
-        <w:t>就需要进行必要的调整和改进，必须根据</w:t>
+        <w:t>就需要进行必要的调整和改进，</w:t>
+      </w:r>
+      <w:r>
+        <w:t>还需要</w:t>
+      </w:r>
+      <w:r>
+        <w:rPr>
+          <w:rFonts w:hint="eastAsia"/>
+        </w:rPr>
+        <w:t>根据</w:t>
       </w:r>
       <w:r>
         <w:t>每个商业案例的</w:t>
@@ -314,6 +372,13 @@
       </w:r>
     </w:p>
     <w:p>
+      <w:pPr>
+        <w:rPr>
+          <w:rFonts w:hint="eastAsia"/>
+        </w:rPr>
+      </w:pPr>
+    </w:p>
+    <w:p>
       <w:r>
         <w:t>Debate Club</w:t>
       </w:r>
@@ -340,7 +405,7 @@
         </w:rPr>
       </w:pPr>
       <w:r>
-        <w:t>我不确定辩论俱乐部在全世界其他高校是否都存在，但是在美国每个高校都有这样一个俱乐部。其实这只是一个非常简单的场所，就是提供给高中生一个能够将他们对问题的看法坚持下来并且与他们意见不一致的同学进行辩论的场所。这也给那些将来立志当律师的学生尝试就某些案例进行相关辩论的一个最好的实践方式。</w:t>
+        <w:t>我不确定辩论俱乐部在全世界其他高校是否都存在，但是在美国每个高校都有这样一个俱乐部。其实这只是一个非常简单的场所，就是提供给高中生们一个能够将他们对某些问题的看法坚持下来并且与他们意见不一致的同学进行辩论的场所。这也给那些将来立志当律师的学生尝们试就某些案例进行相关辩论的一个最好的实践方式。</w:t>
       </w:r>
     </w:p>
     <w:p>
@@ -365,7 +430,7 @@
         </w:rPr>
       </w:pPr>
       <w:r>
-        <w:t>比较有趣的地方是孩子们都会严格遵守相关的辩论规则，通常他们会收集各种事件相关的事实案例并且规整成卷宗。有些时候其实他们的真实想法与他们辩论时所处的正反方并不一致，但是他们也会按照的辩论规则捍卫他们当前的正方(或者反方)的结论。</w:t>
+        <w:t>比较有趣的地方是孩子们都会严格遵守相关的辩论规则通常他们会收集各种事件相关的事实案例并且规整成卷宗。有些时候其实他们的真实想法与他们辩论时所处的正反方并不一致，但是他们也会按照的辩论规则捍卫他们当前的正方(或者反方)的结论。</w:t>
       </w:r>
     </w:p>
     <w:p>
@@ -448,7 +513,7 @@
         </w:rPr>
       </w:pPr>
       <w:r>
-        <w:t>你可以想象一下，假如我们能够收集到各种重要数据或者相关数据用以补充我们的模型，并且对于同样一个问题可以尝试各种不同的方法和解决途径进行多次迭代，那么我们终究可以找到一个最优模型解</w:t>
+        <w:t>你可以想象一下，假如我们能够收集到各种重要数据或者相关数据用以填充我们的模型，并且对于同样一个问题可以尝试各种不同的方法和解决途径进行多次迭代，那么我们终究可以找到一个最优模型解</w:t>
       </w:r>
     </w:p>
     <w:p>
@@ -511,7 +576,7 @@
         </w:rPr>
       </w:pPr>
       <w:r>
-        <w:t>在本节中我们将讨论如何选择更好的数据。基本原则是我们希望找到最紧凑最简单的数据集合用以支持我们所试图解决的问题。直观意义上就是指我们试图找到那些最能支持我们结论的那些数据，但是这听上去似乎有些本末倒置(即有了结论以后反过来去找数据支撑)。尽管如此，我们将使用特征选择以及特征转换这两个伟大的方法来改善我们数据并依此做出选择。</w:t>
+        <w:t>在本节中我们将讨论如何选择更好的数据。基本原则是我们希望找到最紧凑最简单的数据集合用以支持我们所试图解决的问题。直观意义上就是指我们试图找到那些最能支持我们结论的那些数据，虽然这听上去似乎有些本末倒置(即有了结论以后反过来去找数据支撑)。尽管如此，我们将使用特征选择以及特征转换这两个伟大的方法来改善我们数据并依此做出选择。</w:t>
       </w:r>
     </w:p>
     <w:p>
@@ -542,7 +607,12 @@
         <w:t>Generally speaking, machine learning methods are better suited for smaller dimen‐ sions that are well correlated with the data. As we have discussed, data can become extremely overfit, entangled, or track improperly with many dimensions. We don’t want to u</w:t>
       </w:r>
       <w:r>
-        <w:t>nder- or overfit our data, so finding the best set to map is the best use of our time.</w:t>
+        <w:t xml:space="preserve">nder- or overfit our data, so </w:t>
+      </w:r>
+      <w:bookmarkStart w:id="0" w:name="_GoBack"/>
+      <w:bookmarkEnd w:id="0"/>
+      <w:r>
+        <w:t>finding the best set to map is the best use of our time.</w:t>
       </w:r>
     </w:p>
     <w:p>
@@ -3799,25 +3869,14 @@
     <w:p>
       <w:pPr>
         <w:rPr>
-          <w:rFonts w:cs="Cambria"/>
-        </w:rPr>
-      </w:pPr>
-    </w:p>
-    <w:p>
-      <w:pPr>
-        <w:rPr>
-          <w:rFonts w:cs="Cambria"/>
-          <w:b/>
-          <w:bCs/>
-        </w:rPr>
-      </w:pPr>
-      <w:r>
-        <w:rPr>
-          <w:rFonts w:cs="Cambria"/>
-          <w:b/>
-          <w:bCs/>
-        </w:rPr>
-        <w:t>此处有一公式</w:t>
+          <w:rFonts w:cs="Cambria" w:hint="eastAsia"/>
+        </w:rPr>
+      </w:pPr>
+      <w:r>
+        <w:rPr>
+          <w:rFonts w:cs="Cambria"/>
+        </w:rPr>
+        <w:t>注:此处有一公式</w:t>
       </w:r>
     </w:p>
     <w:p>
@@ -4294,21 +4353,12 @@
           <w:rFonts w:cs="Cambria"/>
         </w:rPr>
       </w:pPr>
-    </w:p>
-    <w:p>
-      <w:pPr>
-        <w:rPr>
-          <w:rFonts w:cs="Cambria"/>
-        </w:rPr>
-      </w:pPr>
-      <w:r>
-        <w:rPr>
-          <w:rFonts w:cs="Cambria"/>
-        </w:rPr>
-        <w:t xml:space="preserve">译者注：凸函数集参见https://en.wikipedia.org/wiki/Convex_set </w:t>
-      </w:r>
-      <w:bookmarkStart w:id="0" w:name="_GoBack"/>
-      <w:bookmarkEnd w:id="0"/>
+      <w:r>
+        <w:rPr>
+          <w:rFonts w:cs="Cambria"/>
+        </w:rPr>
+        <w:t>上面所做的是对训练数据收敛的最佳加权方案。它也可以被理解成是一个最小化的凸函数组求解的问题。</w:t>
+      </w:r>
     </w:p>
     <w:p>
       <w:pPr>
@@ -4333,7 +4383,7 @@
     <w:p>
       <w:pPr>
         <w:rPr>
-          <w:rFonts w:cs="Cambria" w:hint="eastAsia"/>
+          <w:rFonts w:cs="Cambria"/>
         </w:rPr>
       </w:pPr>
       <w:r>
@@ -4341,6 +4391,169 @@
           <w:rFonts w:cs="Cambria"/>
         </w:rPr>
         <w:t>weak classifier like Naive Bayesian Classification or others like decision trees.</w:t>
+      </w:r>
+    </w:p>
+    <w:p>
+      <w:pPr>
+        <w:rPr>
+          <w:rFonts w:cs="Cambria"/>
+        </w:rPr>
+      </w:pPr>
+      <w:r>
+        <w:rPr>
+          <w:rFonts w:cs="Cambria"/>
+        </w:rPr>
+        <w:t>这种元启发式可以很好的改善任何弱分类器并将它们组合成一个强分类器，如朴素贝叶斯分类或其他决策树等。</w:t>
+      </w:r>
+    </w:p>
+    <w:p>
+      <w:pPr>
+        <w:rPr>
+          <w:rFonts w:cs="Cambria"/>
+        </w:rPr>
+      </w:pPr>
+    </w:p>
+    <w:p>
+      <w:pPr>
+        <w:rPr>
+          <w:rFonts w:cs="Cambria" w:hint="eastAsia"/>
+        </w:rPr>
+      </w:pPr>
+      <w:r>
+        <w:rPr>
+          <w:rFonts w:cs="Cambria" w:hint="eastAsia"/>
+        </w:rPr>
+        <w:t>Conclusion</w:t>
+      </w:r>
+    </w:p>
+    <w:p>
+      <w:pPr>
+        <w:rPr>
+          <w:rFonts w:cs="Cambria" w:hint="eastAsia"/>
+        </w:rPr>
+      </w:pPr>
+    </w:p>
+    <w:p>
+      <w:pPr>
+        <w:rPr>
+          <w:rFonts w:cs="Cambria" w:hint="eastAsia"/>
+        </w:rPr>
+      </w:pPr>
+      <w:r>
+        <w:rPr>
+          <w:rFonts w:cs="Cambria" w:hint="eastAsia"/>
+        </w:rPr>
+        <w:t>You’ve learned a few different tricks of the trade with improving existing models: feature selection, feature transformation, ensemble learning, and bagging. In one big</w:t>
+      </w:r>
+    </w:p>
+    <w:p>
+      <w:pPr>
+        <w:rPr>
+          <w:rFonts w:cs="Cambria"/>
+        </w:rPr>
+      </w:pPr>
+      <w:r>
+        <w:rPr>
+          <w:rFonts w:cs="Cambria" w:hint="eastAsia"/>
+        </w:rPr>
+        <w:t>graphic it looks something like Figure 10-8.</w:t>
+      </w:r>
+    </w:p>
+    <w:p>
+      <w:pPr>
+        <w:rPr>
+          <w:rFonts w:cs="Cambria"/>
+        </w:rPr>
+      </w:pPr>
+    </w:p>
+    <w:p>
+      <w:pPr>
+        <w:rPr>
+          <w:rFonts w:cs="Cambria"/>
+        </w:rPr>
+      </w:pPr>
+      <w:r>
+        <w:rPr>
+          <w:rFonts w:cs="Cambria"/>
+        </w:rPr>
+        <w:t>结论</w:t>
+      </w:r>
+    </w:p>
+    <w:p>
+      <w:pPr>
+        <w:rPr>
+          <w:rFonts w:cs="Cambria"/>
+        </w:rPr>
+      </w:pPr>
+    </w:p>
+    <w:p>
+      <w:pPr>
+        <w:rPr>
+          <w:rFonts w:cs="Cambria"/>
+        </w:rPr>
+      </w:pPr>
+      <w:r>
+        <w:rPr>
+          <w:rFonts w:cs="Cambria"/>
+        </w:rPr>
+        <w:t xml:space="preserve">至此我们已经学会了各种不同的技巧用于改善现有的模型：特征选择、特征转换、集成学习和自抽样法。把它们都集成在了一张总图如图10-8所示。 </w:t>
+      </w:r>
+    </w:p>
+    <w:p>
+      <w:pPr>
+        <w:rPr>
+          <w:rFonts w:cs="Cambria"/>
+        </w:rPr>
+      </w:pPr>
+    </w:p>
+    <w:p>
+      <w:r>
+        <w:t>Figure 10-8. Feature improvement in one model</w:t>
+      </w:r>
+    </w:p>
+    <w:p>
+      <w:r>
+        <w:t>图10-8. 特征改进的总图</w:t>
+      </w:r>
+    </w:p>
+    <w:p/>
+    <w:p>
+      <w:pPr>
+        <w:rPr>
+          <w:rFonts w:cs="Cambria"/>
+        </w:rPr>
+      </w:pPr>
+      <w:r>
+        <w:rPr>
+          <w:rFonts w:cs="Cambria"/>
+        </w:rPr>
+        <w:t>As you can see, ensemble learning and bagging mostly focus on building many models and trying out different ideas, while feature selection and feature transformation</w:t>
+      </w:r>
+    </w:p>
+    <w:p>
+      <w:pPr>
+        <w:rPr>
+          <w:rFonts w:cs="Cambria"/>
+        </w:rPr>
+      </w:pPr>
+      <w:r>
+        <w:rPr>
+          <w:rFonts w:cs="Cambria"/>
+        </w:rPr>
+        <w:t>are about modifying and studying the training data.</w:t>
+      </w:r>
+    </w:p>
+    <w:p>
+      <w:pPr>
+        <w:rPr>
+          <w:rFonts w:cs="Cambria" w:hint="eastAsia"/>
+        </w:rPr>
+      </w:pPr>
+      <w:r>
+        <w:rPr>
+          <w:rFonts w:cs="Cambria"/>
+        </w:rPr>
+        <w:t>可以看出，集成学习和自抽样法主要关注于多模型的建立和各种尝试，而特征选择和特征变换则更加关注于训练数据集的修改和研究。</w:t>
       </w:r>
     </w:p>
     <w:sectPr>

</xml_diff>